<commit_message>
Circle Language Spec: Objects: Move all content of the Objects chapter into a single document.
</commit_message>
<xml_diff>
--- a/1.1. Circle Language Spec/02. Objects/1. Objects Main Concepts.docx
+++ b/1.1. Circle Language Spec/02. Objects/1. Objects Main Concepts.docx
@@ -21,7 +21,7 @@
           <w:bottom w:w="68" w:type="dxa"/>
           <w:right w:w="57" w:type="dxa"/>
         </w:tblCellMar>
-        <w:tblLook w:val="00BF" w:firstRow="1" w:lastRow="0" w:firstColumn="1" w:lastColumn="0" w:noHBand="0" w:noVBand="0"/>
+        <w:tblLook w:val="00A0" w:firstRow="1" w:lastRow="0" w:firstColumn="1" w:lastColumn="0" w:noHBand="0" w:noVBand="0"/>
       </w:tblPr>
       <w:tblGrid>
         <w:gridCol w:w="8630"/>
@@ -36,8 +36,6 @@
             <w:pPr>
               <w:pStyle w:val="Heading1"/>
             </w:pPr>
-            <w:bookmarkStart w:id="0" w:name="_GoBack"/>
-            <w:bookmarkEnd w:id="0"/>
             <w:r>
               <w:t>Circle Language Spec</w:t>
             </w:r>
@@ -223,7 +221,7 @@
         <w:drawing>
           <wp:inline distT="0" distB="0" distL="0" distR="0">
             <wp:extent cx="1028700" cy="1047115"/>
-            <wp:effectExtent l="0" t="0" r="0" b="0"/>
+            <wp:effectExtent l="0" t="0" r="0" b="635"/>
             <wp:docPr id="1" name="Picture 1"/>
             <wp:cNvGraphicFramePr>
               <a:graphicFrameLocks xmlns:a="http://schemas.openxmlformats.org/drawingml/2006/main" noChangeAspect="1"/>
@@ -240,6 +238,15 @@
                   <pic:blipFill>
                     <a:blip r:embed="rId6">
                       <a:extLst>
+                        <a:ext uri="{BEBA8EAE-BF5A-486C-A8C5-ECC9F3942E4B}">
+                          <a14:imgProps xmlns:a14="http://schemas.microsoft.com/office/drawing/2010/main">
+                            <a14:imgLayer r:embed="rId7">
+                              <a14:imgEffect>
+                                <a14:brightnessContrast bright="40000" contrast="-40000"/>
+                              </a14:imgEffect>
+                            </a14:imgLayer>
+                          </a14:imgProps>
+                        </a:ext>
                         <a:ext uri="{28A0092B-C50C-407E-A947-70E740481C1C}">
                           <a14:useLocalDpi xmlns:a14="http://schemas.microsoft.com/office/drawing/2010/main" val="0"/>
                         </a:ext>
@@ -349,7 +356,7 @@
         <w:drawing>
           <wp:inline distT="0" distB="0" distL="0" distR="0">
             <wp:extent cx="1939925" cy="1059815"/>
-            <wp:effectExtent l="0" t="0" r="0" b="0"/>
+            <wp:effectExtent l="0" t="0" r="3175" b="6985"/>
             <wp:docPr id="3" name="Picture 3"/>
             <wp:cNvGraphicFramePr>
               <a:graphicFrameLocks xmlns:a="http://schemas.openxmlformats.org/drawingml/2006/main" noChangeAspect="1"/>
@@ -364,8 +371,17 @@
                     </pic:cNvPicPr>
                   </pic:nvPicPr>
                   <pic:blipFill>
-                    <a:blip r:embed="rId7">
+                    <a:blip r:embed="rId8">
                       <a:extLst>
+                        <a:ext uri="{BEBA8EAE-BF5A-486C-A8C5-ECC9F3942E4B}">
+                          <a14:imgProps xmlns:a14="http://schemas.microsoft.com/office/drawing/2010/main">
+                            <a14:imgLayer r:embed="rId9">
+                              <a14:imgEffect>
+                                <a14:brightnessContrast bright="40000" contrast="-40000"/>
+                              </a14:imgEffect>
+                            </a14:imgLayer>
+                          </a14:imgProps>
+                        </a:ext>
                         <a:ext uri="{28A0092B-C50C-407E-A947-70E740481C1C}">
                           <a14:useLocalDpi xmlns:a14="http://schemas.microsoft.com/office/drawing/2010/main" val="0"/>
                         </a:ext>
@@ -473,7 +489,7 @@
         <w:drawing>
           <wp:inline distT="0" distB="0" distL="0" distR="0">
             <wp:extent cx="1939925" cy="1059815"/>
-            <wp:effectExtent l="0" t="0" r="0" b="0"/>
+            <wp:effectExtent l="0" t="0" r="3175" b="6985"/>
             <wp:docPr id="4" name="Picture 4"/>
             <wp:cNvGraphicFramePr>
               <a:graphicFrameLocks xmlns:a="http://schemas.openxmlformats.org/drawingml/2006/main" noChangeAspect="1"/>
@@ -488,8 +504,17 @@
                     </pic:cNvPicPr>
                   </pic:nvPicPr>
                   <pic:blipFill>
-                    <a:blip r:embed="rId7">
+                    <a:blip r:embed="rId8">
                       <a:extLst>
+                        <a:ext uri="{BEBA8EAE-BF5A-486C-A8C5-ECC9F3942E4B}">
+                          <a14:imgProps xmlns:a14="http://schemas.microsoft.com/office/drawing/2010/main">
+                            <a14:imgLayer r:embed="rId9">
+                              <a14:imgEffect>
+                                <a14:brightnessContrast bright="40000" contrast="-40000"/>
+                              </a14:imgEffect>
+                            </a14:imgLayer>
+                          </a14:imgProps>
+                        </a:ext>
                         <a:ext uri="{28A0092B-C50C-407E-A947-70E740481C1C}">
                           <a14:useLocalDpi xmlns:a14="http://schemas.microsoft.com/office/drawing/2010/main" val="0"/>
                         </a:ext>
@@ -627,8 +652,17 @@
                     </pic:cNvPicPr>
                   </pic:nvPicPr>
                   <pic:blipFill>
-                    <a:blip r:embed="rId8">
+                    <a:blip r:embed="rId10">
                       <a:extLst>
+                        <a:ext uri="{BEBA8EAE-BF5A-486C-A8C5-ECC9F3942E4B}">
+                          <a14:imgProps xmlns:a14="http://schemas.microsoft.com/office/drawing/2010/main">
+                            <a14:imgLayer r:embed="rId11">
+                              <a14:imgEffect>
+                                <a14:brightnessContrast bright="40000" contrast="-40000"/>
+                              </a14:imgEffect>
+                            </a14:imgLayer>
+                          </a14:imgProps>
+                        </a:ext>
                         <a:ext uri="{28A0092B-C50C-407E-A947-70E740481C1C}">
                           <a14:useLocalDpi xmlns:a14="http://schemas.microsoft.com/office/drawing/2010/main" val="0"/>
                         </a:ext>
@@ -673,7 +707,1903 @@
     </w:p>
     <w:p>
       <w:pPr>
-        <w:pStyle w:val="Spacing"/>
+        <w:pStyle w:val="Heading3"/>
+      </w:pPr>
+      <w:r>
+        <w:t>Values</w:t>
+      </w:r>
+    </w:p>
+    <w:p>
+      <w:r>
+        <w:t>Most objects are just composed of sub-objects. But some objects represent a simple value, like a number. An object can store a piece of binary data on top of storing references to other objects. It is mostly simple types of objects, that need to store a small piece of binary data. But any object is free to reserve a piece of binary storage to use at its own discretion.</w:t>
+      </w:r>
+    </w:p>
+    <w:p>
+      <w:pPr>
+        <w:pStyle w:val="Spacing"/>
+      </w:pPr>
+    </w:p>
+    <w:p>
+      <w:r>
+        <w:t xml:space="preserve">The value of an object can not be directly displayed in a diagram. A binary value first needs to be converted to text, that can be displayed on screen. The conversion of a binary value into text is implemented as a concept. This concept is called </w:t>
+      </w:r>
+      <w:r>
+        <w:rPr>
+          <w:i/>
+        </w:rPr>
+        <w:t>literals</w:t>
+      </w:r>
+      <w:r>
+        <w:t>. An object can support the concept, to be able to display the binary value as text. A literal is a textual representation of the binary value of an object. A literal can be displayed in the diagram. The binary value itself can not.</w:t>
+      </w:r>
+    </w:p>
+    <w:p>
+      <w:pPr>
+        <w:pStyle w:val="Heading3"/>
+      </w:pPr>
+      <w:r>
+        <w:t>Multiplicity</w:t>
+      </w:r>
+    </w:p>
+    <w:p>
+      <w:r>
+        <w:t>Multiplicity as a coding principle is the distinction between single and multiple.</w:t>
+      </w:r>
+    </w:p>
+    <w:p/>
+    <w:p>
+      <w:r>
+        <w:t>A related object can be a single object, but related objects can also be part of a list. In that case the list of objects gets a name, but the individual objects do not.</w:t>
+      </w:r>
+    </w:p>
+    <w:p/>
+    <w:p>
+      <w:r>
+        <w:t xml:space="preserve">A single related object is also called a </w:t>
+      </w:r>
+      <w:r>
+        <w:rPr>
+          <w:i/>
+        </w:rPr>
+        <w:t>related item</w:t>
+      </w:r>
+      <w:r>
+        <w:t xml:space="preserve">, while a list of related objects is called a </w:t>
+      </w:r>
+      <w:r>
+        <w:rPr>
+          <w:i/>
+        </w:rPr>
+        <w:t>related list</w:t>
+      </w:r>
+      <w:r>
+        <w:t>.</w:t>
+      </w:r>
+    </w:p>
+    <w:p/>
+    <w:p>
+      <w:r>
+        <w:t xml:space="preserve">A single related object can hold a reference to one object, but the reference does not have to be filled in, in case of which the reference points to no object at all. So a related item has a multiplicity of between 0 and 1. In some other programming languages this is expressed as: 0 .. 1  . A related </w:t>
+      </w:r>
+      <w:r>
+        <w:rPr>
+          <w:i/>
+        </w:rPr>
+        <w:t>list</w:t>
+      </w:r>
+      <w:r>
+        <w:t xml:space="preserve"> can be filled with zero or more related objects. In some other programming languages this is expressed as: 0 .. *  .</w:t>
+      </w:r>
+    </w:p>
+    <w:p/>
+    <w:p>
+      <w:r>
+        <w:t xml:space="preserve">The two types of multiplicity are also called 1 and </w:t>
+      </w:r>
+      <w:r>
+        <w:rPr>
+          <w:i/>
+        </w:rPr>
+        <w:t>n</w:t>
+      </w:r>
+      <w:r>
+        <w:t xml:space="preserve">. A related item is often called a </w:t>
+      </w:r>
+      <w:r>
+        <w:sym w:font="Wingdings" w:char="F0E0"/>
+      </w:r>
+      <w:r>
+        <w:t xml:space="preserve"> 1 (say: ‘to one’) related item. A related list is often called a </w:t>
+      </w:r>
+      <w:r>
+        <w:sym w:font="Wingdings" w:char="F0E0"/>
+      </w:r>
+      <w:r>
+        <w:t xml:space="preserve"> n (say: ‘to </w:t>
+      </w:r>
+      <w:proofErr w:type="spellStart"/>
+      <w:r>
+        <w:t>en</w:t>
+      </w:r>
+      <w:proofErr w:type="spellEnd"/>
+      <w:r>
+        <w:t>’) related list.</w:t>
+      </w:r>
+    </w:p>
+    <w:p/>
+    <w:p>
+      <w:r>
+        <w:t xml:space="preserve">Other types of multiplicity (such as 1 .. *) are not part of the coding principle of multiplicity. The fundamentally necessary types of multiplicity are 1 and n . Other types of multiplicity can be implemented as a </w:t>
+      </w:r>
+      <w:r>
+        <w:rPr>
+          <w:i/>
+        </w:rPr>
+        <w:t>concept</w:t>
+      </w:r>
+      <w:r>
+        <w:t xml:space="preserve"> programmable in the new computer language itself, rather than a </w:t>
+      </w:r>
+      <w:r>
+        <w:rPr>
+          <w:i/>
+        </w:rPr>
+        <w:t xml:space="preserve">principle </w:t>
+      </w:r>
+      <w:r>
+        <w:t>that the system cannot do without.</w:t>
+      </w:r>
+    </w:p>
+    <w:p/>
+    <w:p>
+      <w:r>
+        <w:t xml:space="preserve">In Computer Language 0.9 there was also a multiplicity called x. X was a list with a fixed number of items in its collection: for instance a list of exactly three items. Each of the items had a name. The idea was abandoned, because the effects of synchronizing the two sides of the relation were unpredictable (see the article </w:t>
+      </w:r>
+      <w:r>
+        <w:rPr>
+          <w:i/>
+        </w:rPr>
+        <w:t>Relation Synchronization</w:t>
+      </w:r>
+      <w:r>
+        <w:t xml:space="preserve">), and </w:t>
+      </w:r>
+      <w:r>
+        <w:sym w:font="Wingdings" w:char="F0E0"/>
+      </w:r>
+      <w:r>
+        <w:t xml:space="preserve"> x could </w:t>
+      </w:r>
+      <w:proofErr w:type="spellStart"/>
+      <w:r>
+        <w:t>could</w:t>
+      </w:r>
+      <w:proofErr w:type="spellEnd"/>
+      <w:r>
+        <w:t xml:space="preserve"> easily be replaced by for instance three separate related items.</w:t>
+      </w:r>
+    </w:p>
+    <w:p/>
+    <w:p>
+      <w:r>
+        <w:t>If an object contains a related item, it is displayed in the diagram as just a circle contained by another circle.</w:t>
+      </w:r>
+    </w:p>
+    <w:p>
+      <w:pPr>
+        <w:pStyle w:val="Spacing"/>
+      </w:pPr>
+    </w:p>
+    <w:p>
+      <w:pPr>
+        <w:pStyle w:val="Spacing"/>
+        <w:ind w:left="852"/>
+      </w:pPr>
+      <w:r>
+        <w:rPr>
+          <w:noProof/>
+        </w:rPr>
+        <w:drawing>
+          <wp:inline distT="0" distB="0" distL="0" distR="0" wp14:anchorId="441A7570" wp14:editId="461812D1">
+            <wp:extent cx="929640" cy="917575"/>
+            <wp:effectExtent l="0" t="0" r="3810" b="0"/>
+            <wp:docPr id="6" name="Picture 6"/>
+            <wp:cNvGraphicFramePr>
+              <a:graphicFrameLocks xmlns:a="http://schemas.openxmlformats.org/drawingml/2006/main" noChangeAspect="1"/>
+            </wp:cNvGraphicFramePr>
+            <a:graphic xmlns:a="http://schemas.openxmlformats.org/drawingml/2006/main">
+              <a:graphicData uri="http://schemas.openxmlformats.org/drawingml/2006/picture">
+                <pic:pic xmlns:pic="http://schemas.openxmlformats.org/drawingml/2006/picture">
+                  <pic:nvPicPr>
+                    <pic:cNvPr id="0" name="Picture 1"/>
+                    <pic:cNvPicPr>
+                      <a:picLocks noChangeAspect="1" noChangeArrowheads="1"/>
+                    </pic:cNvPicPr>
+                  </pic:nvPicPr>
+                  <pic:blipFill>
+                    <a:blip r:embed="rId12">
+                      <a:extLst>
+                        <a:ext uri="{BEBA8EAE-BF5A-486C-A8C5-ECC9F3942E4B}">
+                          <a14:imgProps xmlns:a14="http://schemas.microsoft.com/office/drawing/2010/main">
+                            <a14:imgLayer r:embed="rId13">
+                              <a14:imgEffect>
+                                <a14:brightnessContrast bright="40000" contrast="-40000"/>
+                              </a14:imgEffect>
+                            </a14:imgLayer>
+                          </a14:imgProps>
+                        </a:ext>
+                        <a:ext uri="{28A0092B-C50C-407E-A947-70E740481C1C}">
+                          <a14:useLocalDpi xmlns:a14="http://schemas.microsoft.com/office/drawing/2010/main" val="0"/>
+                        </a:ext>
+                      </a:extLst>
+                    </a:blip>
+                    <a:srcRect/>
+                    <a:stretch>
+                      <a:fillRect/>
+                    </a:stretch>
+                  </pic:blipFill>
+                  <pic:spPr bwMode="auto">
+                    <a:xfrm>
+                      <a:off x="0" y="0"/>
+                      <a:ext cx="929640" cy="917575"/>
+                    </a:xfrm>
+                    <a:prstGeom prst="rect">
+                      <a:avLst/>
+                    </a:prstGeom>
+                    <a:noFill/>
+                    <a:ln>
+                      <a:noFill/>
+                    </a:ln>
+                  </pic:spPr>
+                </pic:pic>
+              </a:graphicData>
+            </a:graphic>
+          </wp:inline>
+        </w:drawing>
+      </w:r>
+    </w:p>
+    <w:p>
+      <w:pPr>
+        <w:pStyle w:val="Spacing"/>
+      </w:pPr>
+    </w:p>
+    <w:p>
+      <w:r>
+        <w:t xml:space="preserve">If an object contains a related list, the related list is displayed inside an object as a </w:t>
+      </w:r>
+      <w:r>
+        <w:rPr>
+          <w:i/>
+        </w:rPr>
+        <w:t>nonagon</w:t>
+      </w:r>
+      <w:r>
+        <w:t>.</w:t>
+      </w:r>
+    </w:p>
+    <w:p>
+      <w:pPr>
+        <w:pStyle w:val="Spacing"/>
+      </w:pPr>
+    </w:p>
+    <w:p>
+      <w:pPr>
+        <w:ind w:left="852"/>
+      </w:pPr>
+      <w:r>
+        <w:rPr>
+          <w:noProof/>
+        </w:rPr>
+        <w:drawing>
+          <wp:inline distT="0" distB="0" distL="0" distR="0" wp14:anchorId="2496C08E" wp14:editId="4665DF41">
+            <wp:extent cx="979170" cy="972820"/>
+            <wp:effectExtent l="0" t="0" r="0" b="0"/>
+            <wp:docPr id="7" name="Picture 7"/>
+            <wp:cNvGraphicFramePr>
+              <a:graphicFrameLocks xmlns:a="http://schemas.openxmlformats.org/drawingml/2006/main" noChangeAspect="1"/>
+            </wp:cNvGraphicFramePr>
+            <a:graphic xmlns:a="http://schemas.openxmlformats.org/drawingml/2006/main">
+              <a:graphicData uri="http://schemas.openxmlformats.org/drawingml/2006/picture">
+                <pic:pic xmlns:pic="http://schemas.openxmlformats.org/drawingml/2006/picture">
+                  <pic:nvPicPr>
+                    <pic:cNvPr id="0" name="Picture 2"/>
+                    <pic:cNvPicPr>
+                      <a:picLocks noChangeAspect="1" noChangeArrowheads="1"/>
+                    </pic:cNvPicPr>
+                  </pic:nvPicPr>
+                  <pic:blipFill>
+                    <a:blip r:embed="rId14">
+                      <a:extLst>
+                        <a:ext uri="{BEBA8EAE-BF5A-486C-A8C5-ECC9F3942E4B}">
+                          <a14:imgProps xmlns:a14="http://schemas.microsoft.com/office/drawing/2010/main">
+                            <a14:imgLayer r:embed="rId15">
+                              <a14:imgEffect>
+                                <a14:brightnessContrast bright="40000" contrast="-40000"/>
+                              </a14:imgEffect>
+                            </a14:imgLayer>
+                          </a14:imgProps>
+                        </a:ext>
+                        <a:ext uri="{28A0092B-C50C-407E-A947-70E740481C1C}">
+                          <a14:useLocalDpi xmlns:a14="http://schemas.microsoft.com/office/drawing/2010/main" val="0"/>
+                        </a:ext>
+                      </a:extLst>
+                    </a:blip>
+                    <a:srcRect/>
+                    <a:stretch>
+                      <a:fillRect/>
+                    </a:stretch>
+                  </pic:blipFill>
+                  <pic:spPr bwMode="auto">
+                    <a:xfrm>
+                      <a:off x="0" y="0"/>
+                      <a:ext cx="979170" cy="972820"/>
+                    </a:xfrm>
+                    <a:prstGeom prst="rect">
+                      <a:avLst/>
+                    </a:prstGeom>
+                    <a:noFill/>
+                    <a:ln>
+                      <a:noFill/>
+                    </a:ln>
+                  </pic:spPr>
+                </pic:pic>
+              </a:graphicData>
+            </a:graphic>
+          </wp:inline>
+        </w:drawing>
+      </w:r>
+    </w:p>
+    <w:p>
+      <w:pPr>
+        <w:pStyle w:val="Spacing"/>
+      </w:pPr>
+    </w:p>
+    <w:p>
+      <w:r>
+        <w:t>The reason this shape is used, to express a related list, is because it has many corners, symbolizing a multitude. It is also like circles would fit in between the pointy corners. This way it seems to be the inversion of a circle: the opposite of a singular object.</w:t>
+      </w:r>
+    </w:p>
+    <w:p>
+      <w:pPr>
+        <w:pStyle w:val="Spacing"/>
+      </w:pPr>
+    </w:p>
+    <w:p>
+      <w:r>
+        <w:t>The items the related list are placed inside the nonagon again.</w:t>
+      </w:r>
+    </w:p>
+    <w:p>
+      <w:pPr>
+        <w:pStyle w:val="Spacing"/>
+      </w:pPr>
+    </w:p>
+    <w:p>
+      <w:pPr>
+        <w:ind w:left="852"/>
+      </w:pPr>
+      <w:r>
+        <w:rPr>
+          <w:noProof/>
+        </w:rPr>
+        <w:drawing>
+          <wp:inline distT="0" distB="0" distL="0" distR="0" wp14:anchorId="4D328805" wp14:editId="269905A1">
+            <wp:extent cx="904875" cy="904875"/>
+            <wp:effectExtent l="0" t="0" r="9525" b="9525"/>
+            <wp:docPr id="8" name="Picture 8"/>
+            <wp:cNvGraphicFramePr>
+              <a:graphicFrameLocks xmlns:a="http://schemas.openxmlformats.org/drawingml/2006/main" noChangeAspect="1"/>
+            </wp:cNvGraphicFramePr>
+            <a:graphic xmlns:a="http://schemas.openxmlformats.org/drawingml/2006/main">
+              <a:graphicData uri="http://schemas.openxmlformats.org/drawingml/2006/picture">
+                <pic:pic xmlns:pic="http://schemas.openxmlformats.org/drawingml/2006/picture">
+                  <pic:nvPicPr>
+                    <pic:cNvPr id="0" name="Picture 3"/>
+                    <pic:cNvPicPr>
+                      <a:picLocks noChangeAspect="1" noChangeArrowheads="1"/>
+                    </pic:cNvPicPr>
+                  </pic:nvPicPr>
+                  <pic:blipFill>
+                    <a:blip r:embed="rId16">
+                      <a:extLst>
+                        <a:ext uri="{BEBA8EAE-BF5A-486C-A8C5-ECC9F3942E4B}">
+                          <a14:imgProps xmlns:a14="http://schemas.microsoft.com/office/drawing/2010/main">
+                            <a14:imgLayer r:embed="rId17">
+                              <a14:imgEffect>
+                                <a14:brightnessContrast bright="40000" contrast="-40000"/>
+                              </a14:imgEffect>
+                            </a14:imgLayer>
+                          </a14:imgProps>
+                        </a:ext>
+                        <a:ext uri="{28A0092B-C50C-407E-A947-70E740481C1C}">
+                          <a14:useLocalDpi xmlns:a14="http://schemas.microsoft.com/office/drawing/2010/main" val="0"/>
+                        </a:ext>
+                      </a:extLst>
+                    </a:blip>
+                    <a:srcRect/>
+                    <a:stretch>
+                      <a:fillRect/>
+                    </a:stretch>
+                  </pic:blipFill>
+                  <pic:spPr bwMode="auto">
+                    <a:xfrm>
+                      <a:off x="0" y="0"/>
+                      <a:ext cx="904875" cy="904875"/>
+                    </a:xfrm>
+                    <a:prstGeom prst="rect">
+                      <a:avLst/>
+                    </a:prstGeom>
+                    <a:noFill/>
+                    <a:ln>
+                      <a:noFill/>
+                    </a:ln>
+                  </pic:spPr>
+                </pic:pic>
+              </a:graphicData>
+            </a:graphic>
+          </wp:inline>
+        </w:drawing>
+      </w:r>
+    </w:p>
+    <w:p>
+      <w:pPr>
+        <w:pStyle w:val="Heading3"/>
+      </w:pPr>
+      <w:r>
+        <w:t>Attributes</w:t>
+      </w:r>
+    </w:p>
+    <w:p>
+      <w:r>
+        <w:t>An attribute is value stored inside an object. An attribute is actually a sub-object with special properties.</w:t>
+      </w:r>
+    </w:p>
+    <w:p>
+      <w:pPr>
+        <w:pStyle w:val="Spacing"/>
+      </w:pPr>
+    </w:p>
+    <w:p>
+      <w:r>
+        <w:t xml:space="preserve">An attribute is often an object of a simple nature, for instance a number, a </w:t>
+      </w:r>
+      <w:proofErr w:type="spellStart"/>
+      <w:r>
+        <w:t>boolean</w:t>
+      </w:r>
+      <w:proofErr w:type="spellEnd"/>
+      <w:r>
+        <w:t xml:space="preserve">, a date or a simple piece of text. But an attribute </w:t>
+      </w:r>
+      <w:r>
+        <w:t>can</w:t>
+      </w:r>
+      <w:r>
+        <w:t xml:space="preserve"> really be any type of object.</w:t>
+      </w:r>
+    </w:p>
+    <w:p>
+      <w:pPr>
+        <w:pStyle w:val="Spacing"/>
+      </w:pPr>
+    </w:p>
+    <w:p>
+      <w:r>
+        <w:t>The main aspect that makes a sub-object an attribute, is the fact that it has a fixed logical residence inside its parent. The parent is the sole container of it. It is not an object that can be shifted around like other objects. It is fixed inside the parent. An object usually doesn’t get a fixed logical residence, so this is what’s special about an attribute.</w:t>
+      </w:r>
+    </w:p>
+    <w:p>
+      <w:pPr>
+        <w:pStyle w:val="Spacing"/>
+      </w:pPr>
+    </w:p>
+    <w:p>
+      <w:r>
+        <w:t xml:space="preserve">Another aspect, that makes a sub-object an attribute, is that it is always created, never destroyed, never recreated again, and a different object is never assigned to it. Another object’s </w:t>
+      </w:r>
+      <w:r>
+        <w:rPr>
+          <w:i/>
+        </w:rPr>
+        <w:t>state</w:t>
+      </w:r>
+      <w:r>
+        <w:t xml:space="preserve"> can</w:t>
+      </w:r>
+      <w:r>
+        <w:t xml:space="preserve"> be assigned to it, but that’s all that can be changed about it.</w:t>
+      </w:r>
+    </w:p>
+    <w:p>
+      <w:pPr>
+        <w:pStyle w:val="Spacing"/>
+      </w:pPr>
+    </w:p>
+    <w:p>
+      <w:r>
+        <w:t>A third aspect of an attribute, is that is usually has a small piece of binary data stored directly inside it. For instance a number is stored as a piece of binary. Direct storage of a piece of binary data is not required for an object to be considered an attribute, though.</w:t>
+      </w:r>
+    </w:p>
+    <w:p>
+      <w:pPr>
+        <w:pStyle w:val="Spacing"/>
+      </w:pPr>
+    </w:p>
+    <w:p>
+      <w:r>
+        <w:t xml:space="preserve">A logical aspect of an attribute, is that it is more part of what the object </w:t>
+      </w:r>
+      <w:r>
+        <w:rPr>
+          <w:i/>
+        </w:rPr>
+        <w:t>is</w:t>
+      </w:r>
+      <w:r>
+        <w:t>. The other sub-objects are often just considered references to other objects, not as much part of the object itself.</w:t>
+      </w:r>
+    </w:p>
+    <w:p>
+      <w:pPr>
+        <w:pStyle w:val="Spacing"/>
+      </w:pPr>
+    </w:p>
+    <w:p>
+      <w:r>
+        <w:t xml:space="preserve">You can point to an attribute, but an attribute can </w:t>
+      </w:r>
+      <w:r>
+        <w:rPr>
+          <w:i/>
+        </w:rPr>
+        <w:t>not</w:t>
+      </w:r>
+      <w:r>
+        <w:t xml:space="preserve"> be a pointer to something else.</w:t>
+      </w:r>
+    </w:p>
+    <w:p>
+      <w:pPr>
+        <w:pStyle w:val="Spacing"/>
+      </w:pPr>
+    </w:p>
+    <w:p>
+      <w:r>
+        <w:t>If an attribute either becomes a pointer, gets destroyed or recreated it would loose its status as attribute, and will just be a related object again.</w:t>
+      </w:r>
+    </w:p>
+    <w:p>
+      <w:pPr>
+        <w:pStyle w:val="Spacing"/>
+      </w:pPr>
+    </w:p>
+    <w:p>
+      <w:r>
+        <w:t>Any object reference could be made an attribute. The attributes are scattered around an object’s list of related items. The attributes could be returned by the object as a separate list, instead of looking them up in an object’s collection of related objects.</w:t>
+      </w:r>
+    </w:p>
+    <w:p>
+      <w:pPr>
+        <w:pStyle w:val="Spacing"/>
+      </w:pPr>
+    </w:p>
+    <w:p>
+      <w:r>
+        <w:t>Here follows a summary of the aspects of an attribute:</w:t>
+      </w:r>
+    </w:p>
+    <w:p>
+      <w:pPr>
+        <w:pStyle w:val="Spacing"/>
+      </w:pPr>
+    </w:p>
+    <w:p>
+      <w:pPr>
+        <w:ind w:left="852"/>
+      </w:pPr>
+      <w:r>
+        <w:t>- Requirements:</w:t>
+      </w:r>
+    </w:p>
+    <w:p>
+      <w:pPr>
+        <w:pStyle w:val="Spacing"/>
+      </w:pPr>
+    </w:p>
+    <w:p>
+      <w:pPr>
+        <w:ind w:left="1302" w:hanging="165"/>
+      </w:pPr>
+      <w:r>
+        <w:t>- Fixed logical residence inside an object</w:t>
+      </w:r>
+    </w:p>
+    <w:p>
+      <w:pPr>
+        <w:ind w:left="1302" w:hanging="165"/>
+      </w:pPr>
+      <w:r>
+        <w:t>- Always created, never destroyed, never recreated, never a pointer</w:t>
+      </w:r>
+    </w:p>
+    <w:p>
+      <w:pPr>
+        <w:pStyle w:val="Spacing"/>
+      </w:pPr>
+    </w:p>
+    <w:p>
+      <w:pPr>
+        <w:ind w:left="853"/>
+      </w:pPr>
+      <w:r>
+        <w:t>- Logically:</w:t>
+      </w:r>
+    </w:p>
+    <w:p>
+      <w:pPr>
+        <w:pStyle w:val="Spacing"/>
+      </w:pPr>
+    </w:p>
+    <w:p>
+      <w:pPr>
+        <w:ind w:left="1137"/>
+        <w:rPr>
+          <w:i/>
+        </w:rPr>
+      </w:pPr>
+      <w:r>
+        <w:t xml:space="preserve">- More part of what the object </w:t>
+      </w:r>
+      <w:r>
+        <w:rPr>
+          <w:i/>
+        </w:rPr>
+        <w:t>is</w:t>
+      </w:r>
+    </w:p>
+    <w:p>
+      <w:pPr>
+        <w:pStyle w:val="Spacing"/>
+      </w:pPr>
+    </w:p>
+    <w:p>
+      <w:pPr>
+        <w:ind w:left="853"/>
+      </w:pPr>
+      <w:r>
+        <w:t>- Usually:</w:t>
+      </w:r>
+    </w:p>
+    <w:p>
+      <w:pPr>
+        <w:pStyle w:val="Spacing"/>
+      </w:pPr>
+    </w:p>
+    <w:p>
+      <w:pPr>
+        <w:ind w:left="1137"/>
+      </w:pPr>
+      <w:r>
+        <w:t>- Has a binary value stored directly inside it</w:t>
+      </w:r>
+    </w:p>
+    <w:p>
+      <w:pPr>
+        <w:ind w:left="1137"/>
+      </w:pPr>
+      <w:r>
+        <w:t>- Is an object of a simple nature</w:t>
+      </w:r>
+    </w:p>
+    <w:p>
+      <w:pPr>
+        <w:pStyle w:val="Spacing"/>
+      </w:pPr>
+    </w:p>
+    <w:p>
+      <w:pPr>
+        <w:ind w:left="853"/>
+      </w:pPr>
+      <w:r>
+        <w:t>- And an extra:</w:t>
+      </w:r>
+    </w:p>
+    <w:p>
+      <w:pPr>
+        <w:pStyle w:val="Spacing"/>
+      </w:pPr>
+    </w:p>
+    <w:p>
+      <w:pPr>
+        <w:ind w:left="1293" w:hanging="156"/>
+      </w:pPr>
+      <w:r>
+        <w:t>- An object can return a list of just its attributes, instead of just all related objects.</w:t>
+      </w:r>
+    </w:p>
+    <w:p>
+      <w:pPr>
+        <w:pStyle w:val="Spacing"/>
+      </w:pPr>
+    </w:p>
+    <w:p>
+      <w:r>
+        <w:t xml:space="preserve">An attribute is a value stored inside an object. An attribute is actually a sub-object with special properties, as explained in the article </w:t>
+      </w:r>
+      <w:r>
+        <w:rPr>
+          <w:i/>
+        </w:rPr>
+        <w:t>Attributes</w:t>
+      </w:r>
+      <w:r>
+        <w:t>. Because an attribute is an object, it is represented by a circle drawn with a solid line.</w:t>
+      </w:r>
+    </w:p>
+    <w:p>
+      <w:pPr>
+        <w:pStyle w:val="Spacing"/>
+      </w:pPr>
+    </w:p>
+    <w:p>
+      <w:pPr>
+        <w:ind w:left="852"/>
+      </w:pPr>
+      <w:r>
+        <w:rPr>
+          <w:noProof/>
+        </w:rPr>
+        <w:drawing>
+          <wp:inline distT="0" distB="0" distL="0" distR="0" wp14:anchorId="09B5735D" wp14:editId="11175E33">
+            <wp:extent cx="985520" cy="1090295"/>
+            <wp:effectExtent l="0" t="0" r="0" b="0"/>
+            <wp:docPr id="9" name="Picture 9"/>
+            <wp:cNvGraphicFramePr>
+              <a:graphicFrameLocks xmlns:a="http://schemas.openxmlformats.org/drawingml/2006/main" noChangeAspect="1"/>
+            </wp:cNvGraphicFramePr>
+            <a:graphic xmlns:a="http://schemas.openxmlformats.org/drawingml/2006/main">
+              <a:graphicData uri="http://schemas.openxmlformats.org/drawingml/2006/picture">
+                <pic:pic xmlns:pic="http://schemas.openxmlformats.org/drawingml/2006/picture">
+                  <pic:nvPicPr>
+                    <pic:cNvPr id="0" name="Picture 1"/>
+                    <pic:cNvPicPr>
+                      <a:picLocks noChangeAspect="1" noChangeArrowheads="1"/>
+                    </pic:cNvPicPr>
+                  </pic:nvPicPr>
+                  <pic:blipFill>
+                    <a:blip r:embed="rId18">
+                      <a:extLst>
+                        <a:ext uri="{28A0092B-C50C-407E-A947-70E740481C1C}">
+                          <a14:useLocalDpi xmlns:a14="http://schemas.microsoft.com/office/drawing/2010/main" val="0"/>
+                        </a:ext>
+                      </a:extLst>
+                    </a:blip>
+                    <a:srcRect/>
+                    <a:stretch>
+                      <a:fillRect/>
+                    </a:stretch>
+                  </pic:blipFill>
+                  <pic:spPr bwMode="auto">
+                    <a:xfrm>
+                      <a:off x="0" y="0"/>
+                      <a:ext cx="985520" cy="1090295"/>
+                    </a:xfrm>
+                    <a:prstGeom prst="rect">
+                      <a:avLst/>
+                    </a:prstGeom>
+                    <a:noFill/>
+                    <a:ln>
+                      <a:noFill/>
+                    </a:ln>
+                  </pic:spPr>
+                </pic:pic>
+              </a:graphicData>
+            </a:graphic>
+          </wp:inline>
+        </w:drawing>
+      </w:r>
+    </w:p>
+    <w:p>
+      <w:pPr>
+        <w:pStyle w:val="Spacing"/>
+      </w:pPr>
+    </w:p>
+    <w:p>
+      <w:r>
+        <w:t>An attribute is often an object of a simple nature, for instance a number, a date or a simple piece of text. The value is textually expressed. An object’s literal value is shown inside the object, usually in the center of the symbol:</w:t>
+      </w:r>
+    </w:p>
+    <w:p>
+      <w:pPr>
+        <w:pStyle w:val="Spacing"/>
+      </w:pPr>
+    </w:p>
+    <w:p>
+      <w:pPr>
+        <w:ind w:left="852"/>
+      </w:pPr>
+      <w:r>
+        <w:rPr>
+          <w:noProof/>
+        </w:rPr>
+        <w:drawing>
+          <wp:inline distT="0" distB="0" distL="0" distR="0" wp14:anchorId="488592D5" wp14:editId="475EDA15">
+            <wp:extent cx="1031875" cy="1146175"/>
+            <wp:effectExtent l="0" t="0" r="0" b="0"/>
+            <wp:docPr id="10" name="Picture 10"/>
+            <wp:cNvGraphicFramePr>
+              <a:graphicFrameLocks xmlns:a="http://schemas.openxmlformats.org/drawingml/2006/main" noChangeAspect="1"/>
+            </wp:cNvGraphicFramePr>
+            <a:graphic xmlns:a="http://schemas.openxmlformats.org/drawingml/2006/main">
+              <a:graphicData uri="http://schemas.openxmlformats.org/drawingml/2006/picture">
+                <pic:pic xmlns:pic="http://schemas.openxmlformats.org/drawingml/2006/picture">
+                  <pic:nvPicPr>
+                    <pic:cNvPr id="0" name="Picture 2"/>
+                    <pic:cNvPicPr>
+                      <a:picLocks noChangeAspect="1" noChangeArrowheads="1"/>
+                    </pic:cNvPicPr>
+                  </pic:nvPicPr>
+                  <pic:blipFill>
+                    <a:blip r:embed="rId19">
+                      <a:extLst>
+                        <a:ext uri="{28A0092B-C50C-407E-A947-70E740481C1C}">
+                          <a14:useLocalDpi xmlns:a14="http://schemas.microsoft.com/office/drawing/2010/main" val="0"/>
+                        </a:ext>
+                      </a:extLst>
+                    </a:blip>
+                    <a:srcRect/>
+                    <a:stretch>
+                      <a:fillRect/>
+                    </a:stretch>
+                  </pic:blipFill>
+                  <pic:spPr bwMode="auto">
+                    <a:xfrm>
+                      <a:off x="0" y="0"/>
+                      <a:ext cx="1031875" cy="1146175"/>
+                    </a:xfrm>
+                    <a:prstGeom prst="rect">
+                      <a:avLst/>
+                    </a:prstGeom>
+                    <a:noFill/>
+                    <a:ln>
+                      <a:noFill/>
+                    </a:ln>
+                  </pic:spPr>
+                </pic:pic>
+              </a:graphicData>
+            </a:graphic>
+          </wp:inline>
+        </w:drawing>
+      </w:r>
+    </w:p>
+    <w:p>
+      <w:pPr>
+        <w:pStyle w:val="Spacing"/>
+      </w:pPr>
+    </w:p>
+    <w:p>
+      <w:r>
+        <w:t>Or closer to the top of the symbol if any other symbols are shown inside the attribute.</w:t>
+      </w:r>
+    </w:p>
+    <w:p>
+      <w:pPr>
+        <w:pStyle w:val="Spacing"/>
+      </w:pPr>
+    </w:p>
+    <w:p>
+      <w:pPr>
+        <w:ind w:left="852"/>
+      </w:pPr>
+      <w:r>
+        <w:rPr>
+          <w:noProof/>
+        </w:rPr>
+        <w:drawing>
+          <wp:inline distT="0" distB="0" distL="0" distR="0" wp14:anchorId="1CE13644" wp14:editId="06EB91FE">
+            <wp:extent cx="954405" cy="1068705"/>
+            <wp:effectExtent l="0" t="0" r="0" b="0"/>
+            <wp:docPr id="11" name="Picture 11"/>
+            <wp:cNvGraphicFramePr>
+              <a:graphicFrameLocks xmlns:a="http://schemas.openxmlformats.org/drawingml/2006/main" noChangeAspect="1"/>
+            </wp:cNvGraphicFramePr>
+            <a:graphic xmlns:a="http://schemas.openxmlformats.org/drawingml/2006/main">
+              <a:graphicData uri="http://schemas.openxmlformats.org/drawingml/2006/picture">
+                <pic:pic xmlns:pic="http://schemas.openxmlformats.org/drawingml/2006/picture">
+                  <pic:nvPicPr>
+                    <pic:cNvPr id="0" name="Picture 3"/>
+                    <pic:cNvPicPr>
+                      <a:picLocks noChangeAspect="1" noChangeArrowheads="1"/>
+                    </pic:cNvPicPr>
+                  </pic:nvPicPr>
+                  <pic:blipFill>
+                    <a:blip r:embed="rId20">
+                      <a:extLst>
+                        <a:ext uri="{28A0092B-C50C-407E-A947-70E740481C1C}">
+                          <a14:useLocalDpi xmlns:a14="http://schemas.microsoft.com/office/drawing/2010/main" val="0"/>
+                        </a:ext>
+                      </a:extLst>
+                    </a:blip>
+                    <a:srcRect/>
+                    <a:stretch>
+                      <a:fillRect/>
+                    </a:stretch>
+                  </pic:blipFill>
+                  <pic:spPr bwMode="auto">
+                    <a:xfrm>
+                      <a:off x="0" y="0"/>
+                      <a:ext cx="954405" cy="1068705"/>
+                    </a:xfrm>
+                    <a:prstGeom prst="rect">
+                      <a:avLst/>
+                    </a:prstGeom>
+                    <a:noFill/>
+                    <a:ln>
+                      <a:noFill/>
+                    </a:ln>
+                  </pic:spPr>
+                </pic:pic>
+              </a:graphicData>
+            </a:graphic>
+          </wp:inline>
+        </w:drawing>
+      </w:r>
+    </w:p>
+    <w:p>
+      <w:pPr>
+        <w:pStyle w:val="Spacing"/>
+        <w:ind w:left="852"/>
+      </w:pPr>
+    </w:p>
+    <w:p>
+      <w:pPr>
+        <w:pStyle w:val="Heading3"/>
+      </w:pPr>
+      <w:r>
+        <w:t>Target Objects</w:t>
+      </w:r>
+    </w:p>
+    <w:p>
+      <w:r>
+        <w:t xml:space="preserve">An object reference can point to another object reference, which points to another object reference and so on. The first object found in this redirection, that does not refer to another object again, is called the </w:t>
+      </w:r>
+      <w:r>
+        <w:rPr>
+          <w:i/>
+        </w:rPr>
+        <w:t>target object</w:t>
+      </w:r>
+      <w:r>
+        <w:t xml:space="preserve">. Even though any of the object </w:t>
+      </w:r>
+      <w:r>
+        <w:rPr>
+          <w:i/>
+        </w:rPr>
+        <w:t>references</w:t>
+      </w:r>
+      <w:r>
+        <w:t xml:space="preserve"> can be used like it is the object itself, the </w:t>
+      </w:r>
+      <w:r>
+        <w:rPr>
+          <w:i/>
+        </w:rPr>
+        <w:t xml:space="preserve">target object </w:t>
+      </w:r>
+      <w:r>
+        <w:t>is considered the real object and not just a reference to it.</w:t>
+      </w:r>
+    </w:p>
+    <w:p>
+      <w:pPr>
+        <w:rPr>
+          <w:sz w:val="12"/>
+        </w:rPr>
+      </w:pPr>
+    </w:p>
+    <w:p>
+      <w:r>
+        <w:t>The term target object is also used to denote the direct reference target, not necessarily the final target. What kind of target is denoted, will be clear from the context.</w:t>
+      </w:r>
+    </w:p>
+    <w:p>
+      <w:pPr>
+        <w:pStyle w:val="Heading4"/>
+      </w:pPr>
+      <w:r>
+        <w:t>Compared to C++</w:t>
+      </w:r>
+    </w:p>
+    <w:p>
+      <w:r>
+        <w:t>In C++ you had to specify in advance the number of pointer redirections of a variable. In the new computer language a symbol can follow any amount of indirections, from zero to infinity. You don’t specify the amount of redirections in advance. You can just add a redirection by turning the target object into a pointer.</w:t>
+      </w:r>
+    </w:p>
+    <w:p>
+      <w:pPr>
+        <w:pStyle w:val="Heading4"/>
+      </w:pPr>
+      <w:r>
+        <w:t>In a Diagram</w:t>
+      </w:r>
+    </w:p>
+    <w:p>
+      <w:r>
+        <w:t>The target object is the last point in a string of object reference redirections.</w:t>
+      </w:r>
+    </w:p>
+    <w:p>
+      <w:pPr>
+        <w:pStyle w:val="Spacing"/>
+      </w:pPr>
+    </w:p>
+    <w:p>
+      <w:pPr>
+        <w:ind w:left="852"/>
+      </w:pPr>
+      <w:r>
+        <w:rPr>
+          <w:noProof/>
+        </w:rPr>
+        <w:drawing>
+          <wp:inline distT="0" distB="0" distL="0" distR="0" wp14:anchorId="764C8154" wp14:editId="700A7AD5">
+            <wp:extent cx="1946275" cy="1884680"/>
+            <wp:effectExtent l="0" t="0" r="0" b="1270"/>
+            <wp:docPr id="12" name="Picture 12"/>
+            <wp:cNvGraphicFramePr>
+              <a:graphicFrameLocks xmlns:a="http://schemas.openxmlformats.org/drawingml/2006/main" noChangeAspect="1"/>
+            </wp:cNvGraphicFramePr>
+            <a:graphic xmlns:a="http://schemas.openxmlformats.org/drawingml/2006/main">
+              <a:graphicData uri="http://schemas.openxmlformats.org/drawingml/2006/picture">
+                <pic:pic xmlns:pic="http://schemas.openxmlformats.org/drawingml/2006/picture">
+                  <pic:nvPicPr>
+                    <pic:cNvPr id="0" name="Picture 1"/>
+                    <pic:cNvPicPr>
+                      <a:picLocks noChangeAspect="1" noChangeArrowheads="1"/>
+                    </pic:cNvPicPr>
+                  </pic:nvPicPr>
+                  <pic:blipFill>
+                    <a:blip r:embed="rId21">
+                      <a:extLst>
+                        <a:ext uri="{BEBA8EAE-BF5A-486C-A8C5-ECC9F3942E4B}">
+                          <a14:imgProps xmlns:a14="http://schemas.microsoft.com/office/drawing/2010/main">
+                            <a14:imgLayer r:embed="rId22">
+                              <a14:imgEffect>
+                                <a14:sharpenSoften amount="50000"/>
+                              </a14:imgEffect>
+                            </a14:imgLayer>
+                          </a14:imgProps>
+                        </a:ext>
+                        <a:ext uri="{28A0092B-C50C-407E-A947-70E740481C1C}">
+                          <a14:useLocalDpi xmlns:a14="http://schemas.microsoft.com/office/drawing/2010/main" val="0"/>
+                        </a:ext>
+                      </a:extLst>
+                    </a:blip>
+                    <a:srcRect/>
+                    <a:stretch>
+                      <a:fillRect/>
+                    </a:stretch>
+                  </pic:blipFill>
+                  <pic:spPr bwMode="auto">
+                    <a:xfrm>
+                      <a:off x="0" y="0"/>
+                      <a:ext cx="1946275" cy="1884680"/>
+                    </a:xfrm>
+                    <a:prstGeom prst="rect">
+                      <a:avLst/>
+                    </a:prstGeom>
+                    <a:noFill/>
+                    <a:ln>
+                      <a:noFill/>
+                    </a:ln>
+                  </pic:spPr>
+                </pic:pic>
+              </a:graphicData>
+            </a:graphic>
+          </wp:inline>
+        </w:drawing>
+      </w:r>
+    </w:p>
+    <w:p>
+      <w:pPr>
+        <w:pStyle w:val="Spacing"/>
+      </w:pPr>
+    </w:p>
+    <w:p>
+      <w:r>
+        <w:t xml:space="preserve">Symbol </w:t>
+      </w:r>
+      <w:r>
+        <w:rPr>
+          <w:rFonts w:ascii="Franklin Gothic Demi" w:hAnsi="Franklin Gothic Demi"/>
+        </w:rPr>
+        <w:t>A</w:t>
+      </w:r>
+      <w:r>
+        <w:t xml:space="preserve"> is an object reference to symbol </w:t>
+      </w:r>
+      <w:r>
+        <w:rPr>
+          <w:rFonts w:ascii="Franklin Gothic Demi" w:hAnsi="Franklin Gothic Demi"/>
+        </w:rPr>
+        <w:t>B</w:t>
+      </w:r>
+      <w:r>
+        <w:t xml:space="preserve">. Symbol </w:t>
+      </w:r>
+      <w:r>
+        <w:rPr>
+          <w:rFonts w:ascii="Franklin Gothic Demi" w:hAnsi="Franklin Gothic Demi"/>
+        </w:rPr>
+        <w:t>B</w:t>
+      </w:r>
+      <w:r>
+        <w:t xml:space="preserve"> is an object reference to symbol </w:t>
+      </w:r>
+      <w:r>
+        <w:rPr>
+          <w:rFonts w:ascii="Franklin Gothic Demi" w:hAnsi="Franklin Gothic Demi"/>
+        </w:rPr>
+        <w:t>C</w:t>
+      </w:r>
+      <w:r>
+        <w:t xml:space="preserve">. Symbol </w:t>
+      </w:r>
+      <w:r>
+        <w:rPr>
+          <w:rFonts w:ascii="Franklin Gothic Demi" w:hAnsi="Franklin Gothic Demi"/>
+        </w:rPr>
+        <w:t xml:space="preserve">C </w:t>
+      </w:r>
+      <w:r>
+        <w:t xml:space="preserve">is the target object of both symbols </w:t>
+      </w:r>
+      <w:r>
+        <w:rPr>
+          <w:rFonts w:ascii="Franklin Gothic Demi" w:hAnsi="Franklin Gothic Demi"/>
+        </w:rPr>
+        <w:t>A</w:t>
+      </w:r>
+      <w:r>
+        <w:rPr>
+          <w:rFonts w:ascii="Franklin Gothic Demi" w:hAnsi="Franklin Gothic Demi"/>
+        </w:rPr>
+        <w:t xml:space="preserve"> </w:t>
+      </w:r>
+      <w:r>
+        <w:t xml:space="preserve">and </w:t>
+      </w:r>
+      <w:r>
+        <w:rPr>
+          <w:rFonts w:ascii="Franklin Gothic Demi" w:hAnsi="Franklin Gothic Demi"/>
+        </w:rPr>
+        <w:t>B</w:t>
+      </w:r>
+      <w:r>
+        <w:t>.</w:t>
+      </w:r>
+    </w:p>
+    <w:p>
+      <w:pPr>
+        <w:pStyle w:val="Spacing"/>
+      </w:pPr>
+    </w:p>
+    <w:p>
+      <w:r>
+        <w:t>The idea of target objects is also a way to make a single symbol</w:t>
+      </w:r>
+    </w:p>
+    <w:p>
+      <w:r>
+        <w:t>in the diagram represent the actual object, whereas the others are just seen as references to the object: to have the actual object only represented by a single symbol in the diagram.</w:t>
+      </w:r>
+    </w:p>
+    <w:p>
+      <w:pPr>
+        <w:pStyle w:val="Spacing"/>
+        <w:ind w:left="0"/>
+      </w:pPr>
+    </w:p>
+    <w:p>
+      <w:pPr>
+        <w:pStyle w:val="Heading3"/>
+      </w:pPr>
+      <w:r>
+        <w:t xml:space="preserve">Loose </w:t>
+      </w:r>
+      <w:r>
+        <w:t>Ideas about Target Objects</w:t>
+      </w:r>
+    </w:p>
+    <w:p>
+      <w:r>
+        <w:t>Objects,</w:t>
+      </w:r>
+    </w:p>
+    <w:p>
+      <w:r>
+        <w:t>Target,</w:t>
+      </w:r>
+    </w:p>
+    <w:p>
+      <w:r>
+        <w:t>2008-07-26</w:t>
+      </w:r>
+    </w:p>
+    <w:p/>
+    <w:p>
+      <w:r>
+        <w:t>I need to rename the term Target Object, Target Class and Target Interface to Final Object Target, Final Class Target and Final Interface Target, because I’m not targeting an object, class or interface, but I’m targeting an object reference representing an object, class or interface.</w:t>
+      </w:r>
+    </w:p>
+    <w:p>
+      <w:r>
+        <w:t>Also the term object target is the same as direct object target. That also counts for classes and interfaces.</w:t>
+      </w:r>
+    </w:p>
+    <w:p>
+      <w:pPr>
+        <w:pStyle w:val="Spacing"/>
+      </w:pPr>
+    </w:p>
+    <w:p>
+      <w:r>
+        <w:t>The term Target Object, Target Class and Target Interface have less of a use now. But the way they are used now is misleading.</w:t>
+      </w:r>
+    </w:p>
+    <w:p/>
+    <w:p>
+      <w:r>
+        <w:t>JJ</w:t>
+      </w:r>
+    </w:p>
+    <w:p>
+      <w:pPr>
+        <w:pStyle w:val="Heading4"/>
+      </w:pPr>
+      <w:r>
+        <w:t>Out of the original Symbol documentation</w:t>
+      </w:r>
+    </w:p>
+    <w:p>
+      <w:pPr>
+        <w:pStyle w:val="Heading5"/>
+      </w:pPr>
+      <w:r>
+        <w:t>Object Trace</w:t>
+      </w:r>
+    </w:p>
+    <w:p>
+      <w:r>
+        <w:t>&lt; 2008-10-06 Probably not right anymore. &gt;</w:t>
+      </w:r>
+    </w:p>
+    <w:p>
+      <w:r>
+        <w:t>To find the target object, you’d expect to only follow object lines. However, there’s a pitfall: a situation that does not occur a lot, though.</w:t>
+      </w:r>
+    </w:p>
+    <w:p>
+      <w:pPr>
+        <w:pStyle w:val="AlineaSeparator"/>
+      </w:pPr>
+    </w:p>
+    <w:p>
+      <w:r>
+        <w:t>If a type line points to a symbol with an object line, the type is a single object.</w:t>
+      </w:r>
+    </w:p>
+    <w:p>
+      <w:pPr>
+        <w:pStyle w:val="Spacing"/>
+      </w:pPr>
+    </w:p>
+    <w:p>
+      <w:pPr>
+        <w:pStyle w:val="Picture"/>
+      </w:pPr>
+      <w:r>
+        <w:rPr>
+          <w:noProof/>
+        </w:rPr>
+        <w:drawing>
+          <wp:inline distT="0" distB="0" distL="0" distR="0" wp14:anchorId="5D173F61" wp14:editId="5FE74BC5">
+            <wp:extent cx="1427480" cy="1903095"/>
+            <wp:effectExtent l="0" t="0" r="0" b="0"/>
+            <wp:docPr id="13" name="Picture 13"/>
+            <wp:cNvGraphicFramePr>
+              <a:graphicFrameLocks xmlns:a="http://schemas.openxmlformats.org/drawingml/2006/main" noChangeAspect="1"/>
+            </wp:cNvGraphicFramePr>
+            <a:graphic xmlns:a="http://schemas.openxmlformats.org/drawingml/2006/main">
+              <a:graphicData uri="http://schemas.openxmlformats.org/drawingml/2006/picture">
+                <pic:pic xmlns:pic="http://schemas.openxmlformats.org/drawingml/2006/picture">
+                  <pic:nvPicPr>
+                    <pic:cNvPr id="0" name="Picture 2"/>
+                    <pic:cNvPicPr>
+                      <a:picLocks noChangeAspect="1" noChangeArrowheads="1"/>
+                    </pic:cNvPicPr>
+                  </pic:nvPicPr>
+                  <pic:blipFill>
+                    <a:blip r:embed="rId23" cstate="print">
+                      <a:lum bright="-18000"/>
+                      <a:extLst>
+                        <a:ext uri="{28A0092B-C50C-407E-A947-70E740481C1C}">
+                          <a14:useLocalDpi xmlns:a14="http://schemas.microsoft.com/office/drawing/2010/main" val="0"/>
+                        </a:ext>
+                      </a:extLst>
+                    </a:blip>
+                    <a:srcRect/>
+                    <a:stretch>
+                      <a:fillRect/>
+                    </a:stretch>
+                  </pic:blipFill>
+                  <pic:spPr bwMode="auto">
+                    <a:xfrm>
+                      <a:off x="0" y="0"/>
+                      <a:ext cx="1427480" cy="1903095"/>
+                    </a:xfrm>
+                    <a:prstGeom prst="rect">
+                      <a:avLst/>
+                    </a:prstGeom>
+                    <a:noFill/>
+                    <a:ln>
+                      <a:noFill/>
+                    </a:ln>
+                  </pic:spPr>
+                </pic:pic>
+              </a:graphicData>
+            </a:graphic>
+          </wp:inline>
+        </w:drawing>
+      </w:r>
+    </w:p>
+    <w:p>
+      <w:pPr>
+        <w:pStyle w:val="Spacing"/>
+      </w:pPr>
+    </w:p>
+    <w:p>
+      <w:r>
+        <w:t xml:space="preserve">Each instance of the type is actually the same object. </w:t>
+      </w:r>
+    </w:p>
+    <w:p>
+      <w:pPr>
+        <w:pStyle w:val="Spacing"/>
+      </w:pPr>
+    </w:p>
+    <w:p>
+      <w:pPr>
+        <w:pStyle w:val="Picture"/>
+      </w:pPr>
+      <w:r>
+        <w:rPr>
+          <w:noProof/>
+        </w:rPr>
+        <w:drawing>
+          <wp:inline distT="0" distB="0" distL="0" distR="0" wp14:anchorId="4752B51C" wp14:editId="4AFAC644">
+            <wp:extent cx="2150110" cy="1856740"/>
+            <wp:effectExtent l="0" t="0" r="0" b="0"/>
+            <wp:docPr id="14" name="Picture 14"/>
+            <wp:cNvGraphicFramePr>
+              <a:graphicFrameLocks xmlns:a="http://schemas.openxmlformats.org/drawingml/2006/main" noChangeAspect="1"/>
+            </wp:cNvGraphicFramePr>
+            <a:graphic xmlns:a="http://schemas.openxmlformats.org/drawingml/2006/main">
+              <a:graphicData uri="http://schemas.openxmlformats.org/drawingml/2006/picture">
+                <pic:pic xmlns:pic="http://schemas.openxmlformats.org/drawingml/2006/picture">
+                  <pic:nvPicPr>
+                    <pic:cNvPr id="0" name="Picture 3"/>
+                    <pic:cNvPicPr>
+                      <a:picLocks noChangeAspect="1" noChangeArrowheads="1"/>
+                    </pic:cNvPicPr>
+                  </pic:nvPicPr>
+                  <pic:blipFill>
+                    <a:blip r:embed="rId24" cstate="print">
+                      <a:lum bright="-18000"/>
+                      <a:extLst>
+                        <a:ext uri="{28A0092B-C50C-407E-A947-70E740481C1C}">
+                          <a14:useLocalDpi xmlns:a14="http://schemas.microsoft.com/office/drawing/2010/main" val="0"/>
+                        </a:ext>
+                      </a:extLst>
+                    </a:blip>
+                    <a:srcRect/>
+                    <a:stretch>
+                      <a:fillRect/>
+                    </a:stretch>
+                  </pic:blipFill>
+                  <pic:spPr bwMode="auto">
+                    <a:xfrm>
+                      <a:off x="0" y="0"/>
+                      <a:ext cx="2150110" cy="1856740"/>
+                    </a:xfrm>
+                    <a:prstGeom prst="rect">
+                      <a:avLst/>
+                    </a:prstGeom>
+                    <a:noFill/>
+                    <a:ln>
+                      <a:noFill/>
+                    </a:ln>
+                  </pic:spPr>
+                </pic:pic>
+              </a:graphicData>
+            </a:graphic>
+          </wp:inline>
+        </w:drawing>
+      </w:r>
+    </w:p>
+    <w:p>
+      <w:pPr>
+        <w:pStyle w:val="Spacing"/>
+      </w:pPr>
+    </w:p>
+    <w:p>
+      <w:r>
+        <w:t>Therefore, a type line can redirect the object of the symbol. Therefore, type lines need to be followed to find the object.</w:t>
+      </w:r>
+    </w:p>
+    <w:p>
+      <w:pPr>
+        <w:pStyle w:val="AlineaSeparator"/>
+      </w:pPr>
+    </w:p>
+    <w:p>
+      <w:r>
+        <w:t>The last symbol pointed to by an object line is the object.</w:t>
+      </w:r>
+    </w:p>
+    <w:p>
+      <w:pPr>
+        <w:pStyle w:val="Spacing"/>
+      </w:pPr>
+    </w:p>
+    <w:p>
+      <w:pPr>
+        <w:pStyle w:val="Picture"/>
+      </w:pPr>
+      <w:r>
+        <w:rPr>
+          <w:noProof/>
+        </w:rPr>
+        <w:drawing>
+          <wp:inline distT="0" distB="0" distL="0" distR="0" wp14:anchorId="11950967" wp14:editId="1D968112">
+            <wp:extent cx="1421130" cy="1390015"/>
+            <wp:effectExtent l="0" t="0" r="0" b="0"/>
+            <wp:docPr id="15" name="Picture 15"/>
+            <wp:cNvGraphicFramePr>
+              <a:graphicFrameLocks xmlns:a="http://schemas.openxmlformats.org/drawingml/2006/main" noChangeAspect="1"/>
+            </wp:cNvGraphicFramePr>
+            <a:graphic xmlns:a="http://schemas.openxmlformats.org/drawingml/2006/main">
+              <a:graphicData uri="http://schemas.openxmlformats.org/drawingml/2006/picture">
+                <pic:pic xmlns:pic="http://schemas.openxmlformats.org/drawingml/2006/picture">
+                  <pic:nvPicPr>
+                    <pic:cNvPr id="0" name="Picture 4"/>
+                    <pic:cNvPicPr>
+                      <a:picLocks noChangeAspect="1" noChangeArrowheads="1"/>
+                    </pic:cNvPicPr>
+                  </pic:nvPicPr>
+                  <pic:blipFill>
+                    <a:blip r:embed="rId25" cstate="print">
+                      <a:lum bright="-18000"/>
+                      <a:extLst>
+                        <a:ext uri="{28A0092B-C50C-407E-A947-70E740481C1C}">
+                          <a14:useLocalDpi xmlns:a14="http://schemas.microsoft.com/office/drawing/2010/main" val="0"/>
+                        </a:ext>
+                      </a:extLst>
+                    </a:blip>
+                    <a:srcRect/>
+                    <a:stretch>
+                      <a:fillRect/>
+                    </a:stretch>
+                  </pic:blipFill>
+                  <pic:spPr bwMode="auto">
+                    <a:xfrm>
+                      <a:off x="0" y="0"/>
+                      <a:ext cx="1421130" cy="1390015"/>
+                    </a:xfrm>
+                    <a:prstGeom prst="rect">
+                      <a:avLst/>
+                    </a:prstGeom>
+                    <a:noFill/>
+                    <a:ln>
+                      <a:noFill/>
+                    </a:ln>
+                  </pic:spPr>
+                </pic:pic>
+              </a:graphicData>
+            </a:graphic>
+          </wp:inline>
+        </w:drawing>
+      </w:r>
+    </w:p>
+    <w:p>
+      <w:pPr>
+        <w:pStyle w:val="Spacing"/>
+      </w:pPr>
+    </w:p>
+    <w:p>
+      <w:r>
+        <w:t xml:space="preserve">This kind of </w:t>
+      </w:r>
+      <w:proofErr w:type="spellStart"/>
+      <w:r>
+        <w:t>redirectioning</w:t>
+      </w:r>
+      <w:proofErr w:type="spellEnd"/>
+      <w:r>
+        <w:t xml:space="preserve"> is called an </w:t>
+      </w:r>
+      <w:r>
+        <w:rPr>
+          <w:i/>
+          <w:iCs/>
+        </w:rPr>
+        <w:t>object trace</w:t>
+      </w:r>
+      <w:r>
+        <w:t>.</w:t>
+      </w:r>
+    </w:p>
+    <w:p>
+      <w:pPr>
+        <w:pStyle w:val="AlineaSeparator"/>
+        <w:rPr>
+          <w:color w:val="99CC00"/>
+        </w:rPr>
+      </w:pPr>
+    </w:p>
+    <w:p>
+      <w:r>
+        <w:t>Delegating the object aspect is the main type of object redirection.</w:t>
+      </w:r>
+    </w:p>
+    <w:p>
+      <w:pPr>
+        <w:pStyle w:val="Heading5"/>
+        <w:rPr>
+          <w:lang w:val="nl-NL"/>
+        </w:rPr>
+      </w:pPr>
+      <w:r>
+        <w:rPr>
+          <w:lang w:val="nl-NL"/>
+        </w:rPr>
+        <w:t>Idea</w:t>
+      </w:r>
+    </w:p>
+    <w:p>
+      <w:pPr>
+        <w:rPr>
+          <w:lang w:val="nl-NL"/>
+        </w:rPr>
+      </w:pPr>
+      <w:r>
+        <w:rPr>
+          <w:lang w:val="nl-NL"/>
+        </w:rPr>
+        <w:t xml:space="preserve">In C++ bepaal je de </w:t>
+      </w:r>
+      <w:proofErr w:type="spellStart"/>
+      <w:r>
+        <w:rPr>
+          <w:lang w:val="nl-NL"/>
+        </w:rPr>
+        <w:t>redirection</w:t>
+      </w:r>
+      <w:proofErr w:type="spellEnd"/>
+      <w:r>
+        <w:rPr>
+          <w:lang w:val="nl-NL"/>
+        </w:rPr>
+        <w:t xml:space="preserve"> diepte vooraf:</w:t>
+      </w:r>
+    </w:p>
+    <w:p>
+      <w:pPr>
+        <w:ind w:firstLine="216"/>
+        <w:rPr>
+          <w:lang w:val="nl-NL"/>
+        </w:rPr>
+      </w:pPr>
+      <w:r>
+        <w:rPr>
+          <w:lang w:val="nl-NL"/>
+        </w:rPr>
+        <w:t>Int ***</w:t>
+      </w:r>
+      <w:proofErr w:type="spellStart"/>
+      <w:r>
+        <w:rPr>
+          <w:lang w:val="nl-NL"/>
+        </w:rPr>
+        <w:t>TripleRedirected</w:t>
+      </w:r>
+      <w:proofErr w:type="spellEnd"/>
+    </w:p>
+    <w:p>
+      <w:pPr>
+        <w:rPr>
+          <w:lang w:val="nl-NL"/>
+        </w:rPr>
+      </w:pPr>
+      <w:r>
+        <w:rPr>
+          <w:lang w:val="nl-NL"/>
+        </w:rPr>
+        <w:t xml:space="preserve">In </w:t>
+      </w:r>
+      <w:proofErr w:type="spellStart"/>
+      <w:r>
+        <w:rPr>
+          <w:lang w:val="nl-NL"/>
+        </w:rPr>
+        <w:t>Symbol</w:t>
+      </w:r>
+      <w:proofErr w:type="spellEnd"/>
+      <w:r>
+        <w:rPr>
+          <w:lang w:val="nl-NL"/>
+        </w:rPr>
+        <w:t xml:space="preserve"> kan je de </w:t>
+      </w:r>
+      <w:proofErr w:type="spellStart"/>
+      <w:r>
+        <w:rPr>
+          <w:lang w:val="nl-NL"/>
+        </w:rPr>
+        <w:t>redirection</w:t>
+      </w:r>
+      <w:proofErr w:type="spellEnd"/>
+      <w:r>
+        <w:rPr>
+          <w:lang w:val="nl-NL"/>
+        </w:rPr>
+        <w:t xml:space="preserve"> diepte achteraf bepalen</w:t>
+      </w:r>
+    </w:p>
+    <w:p>
+      <w:pPr>
+        <w:rPr>
+          <w:lang w:val="nl-NL"/>
+        </w:rPr>
+      </w:pPr>
+      <w:r>
+        <w:rPr>
+          <w:lang w:val="nl-NL"/>
+        </w:rPr>
+        <w:t xml:space="preserve">Als je in C++ een object referenties toewijst aan een object referentie, dan wijs je niet naar de object referentie, maar naar het target object. </w:t>
+      </w:r>
+      <w:proofErr w:type="spellStart"/>
+      <w:r>
+        <w:rPr>
+          <w:lang w:val="nl-NL"/>
+        </w:rPr>
+        <w:t>Symbol</w:t>
+      </w:r>
+      <w:proofErr w:type="spellEnd"/>
+      <w:r>
+        <w:rPr>
+          <w:lang w:val="nl-NL"/>
+        </w:rPr>
+        <w:t xml:space="preserve"> heeft meer structurering hier.</w:t>
+      </w:r>
+    </w:p>
+    <w:p>
+      <w:pPr>
+        <w:pStyle w:val="Heading5"/>
+      </w:pPr>
+      <w:r>
+        <w:t>Multiple Redirection and Final Targets</w:t>
+      </w:r>
+    </w:p>
+    <w:p>
+      <w:r>
+        <w:t xml:space="preserve">If an object symbol has an object line to a symbol that again has an object line, there is redirected until a symbol without an object line is encountered: the </w:t>
+      </w:r>
+      <w:r>
+        <w:rPr>
+          <w:i/>
+          <w:iCs/>
+        </w:rPr>
+        <w:t>target object</w:t>
+      </w:r>
+      <w:r>
+        <w:t>.</w:t>
+      </w:r>
+    </w:p>
+    <w:p>
+      <w:pPr>
+        <w:pStyle w:val="Spacing"/>
+      </w:pPr>
+    </w:p>
+    <w:p>
+      <w:pPr>
+        <w:ind w:right="-1"/>
+        <w:jc w:val="center"/>
+      </w:pPr>
+      <w:r>
+        <w:rPr>
+          <w:noProof/>
+        </w:rPr>
+        <w:drawing>
+          <wp:inline distT="0" distB="0" distL="0" distR="0" wp14:anchorId="31E26269" wp14:editId="54E62BF0">
+            <wp:extent cx="2456180" cy="1557020"/>
+            <wp:effectExtent l="0" t="0" r="0" b="0"/>
+            <wp:docPr id="16" name="Picture 16"/>
+            <wp:cNvGraphicFramePr>
+              <a:graphicFrameLocks xmlns:a="http://schemas.openxmlformats.org/drawingml/2006/main" noChangeAspect="1"/>
+            </wp:cNvGraphicFramePr>
+            <a:graphic xmlns:a="http://schemas.openxmlformats.org/drawingml/2006/main">
+              <a:graphicData uri="http://schemas.openxmlformats.org/drawingml/2006/picture">
+                <pic:pic xmlns:pic="http://schemas.openxmlformats.org/drawingml/2006/picture">
+                  <pic:nvPicPr>
+                    <pic:cNvPr id="0" name="Picture 5"/>
+                    <pic:cNvPicPr>
+                      <a:picLocks noChangeAspect="1" noChangeArrowheads="1"/>
+                    </pic:cNvPicPr>
+                  </pic:nvPicPr>
+                  <pic:blipFill>
+                    <a:blip r:embed="rId26">
+                      <a:extLst>
+                        <a:ext uri="{28A0092B-C50C-407E-A947-70E740481C1C}">
+                          <a14:useLocalDpi xmlns:a14="http://schemas.microsoft.com/office/drawing/2010/main" val="0"/>
+                        </a:ext>
+                      </a:extLst>
+                    </a:blip>
+                    <a:srcRect/>
+                    <a:stretch>
+                      <a:fillRect/>
+                    </a:stretch>
+                  </pic:blipFill>
+                  <pic:spPr bwMode="auto">
+                    <a:xfrm>
+                      <a:off x="0" y="0"/>
+                      <a:ext cx="2456180" cy="1557020"/>
+                    </a:xfrm>
+                    <a:prstGeom prst="rect">
+                      <a:avLst/>
+                    </a:prstGeom>
+                    <a:noFill/>
+                    <a:ln>
+                      <a:noFill/>
+                    </a:ln>
+                  </pic:spPr>
+                </pic:pic>
+              </a:graphicData>
+            </a:graphic>
+          </wp:inline>
+        </w:drawing>
+      </w:r>
+    </w:p>
+    <w:p>
+      <w:pPr>
+        <w:pStyle w:val="Picture"/>
+        <w:ind w:right="-1"/>
+      </w:pPr>
+      <w:r>
+        <w:t>C is the target object of A and B.</w:t>
+      </w:r>
+    </w:p>
+    <w:p>
+      <w:pPr>
+        <w:pStyle w:val="Spacing"/>
+      </w:pPr>
+    </w:p>
+    <w:p>
+      <w:r>
+        <w:t>The target object symbol is regarded to represent the object for real. The other symbols are references to the object.</w:t>
+      </w:r>
+    </w:p>
+    <w:p>
+      <w:pPr>
+        <w:pStyle w:val="AlineaSeparator"/>
+      </w:pPr>
+    </w:p>
+    <w:p>
+      <w:r>
+        <w:t xml:space="preserve">The same way there are symbols serving as a </w:t>
+      </w:r>
+      <w:r>
+        <w:rPr>
+          <w:i/>
+          <w:iCs/>
+        </w:rPr>
+        <w:t xml:space="preserve">target type </w:t>
+      </w:r>
+      <w:r>
+        <w:t xml:space="preserve">or a </w:t>
+      </w:r>
+      <w:r>
+        <w:rPr>
+          <w:i/>
+          <w:iCs/>
+        </w:rPr>
+        <w:t>target interface</w:t>
+      </w:r>
+      <w:r>
+        <w:t xml:space="preserve">. Also a procedure has an interface target. A </w:t>
+      </w:r>
+      <w:bookmarkStart w:id="0" w:name="_GoBack"/>
+      <w:bookmarkEnd w:id="0"/>
+      <w:r>
+        <w:t>procedure also has a call target and reference target. In both those cases reference lines are followed.</w:t>
+      </w:r>
+    </w:p>
+    <w:p>
+      <w:pPr>
+        <w:pStyle w:val="Heading3"/>
+      </w:pPr>
+      <w:r>
+        <w:t>Loose Ideas about Multiplicity</w:t>
+      </w:r>
+    </w:p>
+    <w:p>
+      <w:r>
+        <w:t>Multiplicity,</w:t>
+      </w:r>
+    </w:p>
+    <w:p/>
+    <w:p>
+      <w:r>
+        <w:t>A collection symbol only makes</w:t>
+      </w:r>
+    </w:p>
+    <w:p>
+      <w:r>
+        <w:t>sense when the class of an object references is fixed,</w:t>
+      </w:r>
+    </w:p>
+    <w:p>
+      <w:r>
+        <w:t>because when classes are not fixed, you can already</w:t>
+      </w:r>
+    </w:p>
+    <w:p>
+      <w:r>
+        <w:t>put any amount of objects inside another object,</w:t>
+      </w:r>
+    </w:p>
+    <w:p>
+      <w:r>
+        <w:t>but with a fixed class this is not the case.</w:t>
+      </w:r>
+    </w:p>
+    <w:p/>
+    <w:p>
+      <w:r>
+        <w:t>JJ</w:t>
+      </w:r>
+    </w:p>
+    <w:p/>
+    <w:p>
+      <w:r>
+        <w:t>Multiplicity,</w:t>
+      </w:r>
+    </w:p>
+    <w:p>
+      <w:r>
+        <w:t>2010-05-15</w:t>
+      </w:r>
+    </w:p>
+    <w:p/>
+    <w:p>
+      <w:r>
+        <w:t>Actually, one of the points of putting objects inside a separate list is that the list can centrally control certain aspects that each item of the list must conform to.</w:t>
+      </w:r>
+    </w:p>
+    <w:p/>
+    <w:p>
+      <w:r>
+        <w:t>JJ</w:t>
+      </w:r>
+    </w:p>
+    <w:p>
+      <w:pPr>
+        <w:ind w:left="0"/>
+        <w:rPr>
+          <w:rFonts w:ascii="Times New Roman" w:hAnsi="Times New Roman"/>
+          <w:szCs w:val="20"/>
+        </w:rPr>
       </w:pPr>
     </w:p>
     <w:sectPr>
@@ -691,7 +2621,7 @@
   <w:abstractNum w:abstractNumId="0" w15:restartNumberingAfterBreak="0">
     <w:nsid w:val="FFFFFF7C"/>
     <w:multiLevelType w:val="singleLevel"/>
-    <w:tmpl w:val="C9E020AA"/>
+    <w:tmpl w:val="CB1ED1BC"/>
     <w:lvl w:ilvl="0">
       <w:start w:val="1"/>
       <w:numFmt w:val="decimal"/>
@@ -708,7 +2638,7 @@
   <w:abstractNum w:abstractNumId="1" w15:restartNumberingAfterBreak="0">
     <w:nsid w:val="FFFFFF7D"/>
     <w:multiLevelType w:val="singleLevel"/>
-    <w:tmpl w:val="75AEFDDE"/>
+    <w:tmpl w:val="EE5847D2"/>
     <w:lvl w:ilvl="0">
       <w:start w:val="1"/>
       <w:numFmt w:val="decimal"/>
@@ -725,7 +2655,7 @@
   <w:abstractNum w:abstractNumId="2" w15:restartNumberingAfterBreak="0">
     <w:nsid w:val="FFFFFF7E"/>
     <w:multiLevelType w:val="singleLevel"/>
-    <w:tmpl w:val="DA904932"/>
+    <w:tmpl w:val="85D4A19E"/>
     <w:lvl w:ilvl="0">
       <w:start w:val="1"/>
       <w:numFmt w:val="decimal"/>
@@ -742,7 +2672,7 @@
   <w:abstractNum w:abstractNumId="3" w15:restartNumberingAfterBreak="0">
     <w:nsid w:val="FFFFFF7F"/>
     <w:multiLevelType w:val="singleLevel"/>
-    <w:tmpl w:val="58B20EC6"/>
+    <w:tmpl w:val="F5D477BE"/>
     <w:lvl w:ilvl="0">
       <w:start w:val="1"/>
       <w:numFmt w:val="decimal"/>
@@ -759,7 +2689,7 @@
   <w:abstractNum w:abstractNumId="4" w15:restartNumberingAfterBreak="0">
     <w:nsid w:val="FFFFFF80"/>
     <w:multiLevelType w:val="singleLevel"/>
-    <w:tmpl w:val="6EEE4012"/>
+    <w:tmpl w:val="14C4148C"/>
     <w:lvl w:ilvl="0">
       <w:start w:val="1"/>
       <w:numFmt w:val="bullet"/>
@@ -779,7 +2709,7 @@
   <w:abstractNum w:abstractNumId="5" w15:restartNumberingAfterBreak="0">
     <w:nsid w:val="FFFFFF81"/>
     <w:multiLevelType w:val="singleLevel"/>
-    <w:tmpl w:val="AA367F20"/>
+    <w:tmpl w:val="283619DA"/>
     <w:lvl w:ilvl="0">
       <w:start w:val="1"/>
       <w:numFmt w:val="bullet"/>
@@ -799,7 +2729,7 @@
   <w:abstractNum w:abstractNumId="6" w15:restartNumberingAfterBreak="0">
     <w:nsid w:val="FFFFFF82"/>
     <w:multiLevelType w:val="singleLevel"/>
-    <w:tmpl w:val="3F3C54EC"/>
+    <w:tmpl w:val="44443BAA"/>
     <w:lvl w:ilvl="0">
       <w:start w:val="1"/>
       <w:numFmt w:val="bullet"/>
@@ -819,7 +2749,7 @@
   <w:abstractNum w:abstractNumId="7" w15:restartNumberingAfterBreak="0">
     <w:nsid w:val="FFFFFF83"/>
     <w:multiLevelType w:val="singleLevel"/>
-    <w:tmpl w:val="AD784D20"/>
+    <w:tmpl w:val="5AA02FDA"/>
     <w:lvl w:ilvl="0">
       <w:start w:val="1"/>
       <w:numFmt w:val="bullet"/>
@@ -839,7 +2769,7 @@
   <w:abstractNum w:abstractNumId="8" w15:restartNumberingAfterBreak="0">
     <w:nsid w:val="FFFFFF88"/>
     <w:multiLevelType w:val="singleLevel"/>
-    <w:tmpl w:val="70AE338E"/>
+    <w:tmpl w:val="B04A8DF8"/>
     <w:lvl w:ilvl="0">
       <w:start w:val="1"/>
       <w:numFmt w:val="decimal"/>
@@ -856,7 +2786,7 @@
   <w:abstractNum w:abstractNumId="9" w15:restartNumberingAfterBreak="0">
     <w:nsid w:val="FFFFFF89"/>
     <w:multiLevelType w:val="singleLevel"/>
-    <w:tmpl w:val="B4D00DE4"/>
+    <w:tmpl w:val="099264EE"/>
     <w:lvl w:ilvl="0">
       <w:start w:val="1"/>
       <w:numFmt w:val="bullet"/>
@@ -921,7 +2851,7 @@
     <w:lsdException w:name="Normal" w:uiPriority="0" w:qFormat="1"/>
     <w:lsdException w:name="heading 1" w:uiPriority="9" w:qFormat="1"/>
     <w:lsdException w:name="heading 2" w:uiPriority="0" w:qFormat="1"/>
-    <w:lsdException w:name="heading 3" w:uiPriority="9" w:qFormat="1"/>
+    <w:lsdException w:name="heading 3" w:uiPriority="0" w:qFormat="1"/>
     <w:lsdException w:name="heading 4" w:semiHidden="1" w:uiPriority="9" w:unhideWhenUsed="1" w:qFormat="1"/>
     <w:lsdException w:name="heading 5" w:semiHidden="1" w:uiPriority="9" w:unhideWhenUsed="1" w:qFormat="1"/>
     <w:lsdException w:name="heading 6" w:semiHidden="1" w:uiPriority="9" w:unhideWhenUsed="1" w:qFormat="1"/>
@@ -1332,6 +3262,7 @@
     <w:name w:val="heading 2"/>
     <w:basedOn w:val="Normal"/>
     <w:next w:val="Normal"/>
+    <w:link w:val="Heading2Char"/>
     <w:qFormat/>
     <w:rsid w:val="003271FC"/>
     <w:pPr>
@@ -1354,10 +3285,10 @@
     <w:basedOn w:val="Normal"/>
     <w:next w:val="Normal"/>
     <w:qFormat/>
-    <w:rsid w:val="00515764"/>
+    <w:rsid w:val="00350F07"/>
     <w:pPr>
       <w:keepNext/>
-      <w:spacing w:before="120" w:after="120"/>
+      <w:spacing w:before="240" w:after="180"/>
       <w:outlineLvl w:val="2"/>
     </w:pPr>
     <w:rPr>
@@ -1366,11 +3297,58 @@
       <w:bCs/>
     </w:rPr>
   </w:style>
+  <w:style w:type="paragraph" w:styleId="Heading4">
+    <w:name w:val="heading 4"/>
+    <w:basedOn w:val="Normal"/>
+    <w:next w:val="Normal"/>
+    <w:link w:val="Heading4Char"/>
+    <w:uiPriority w:val="9"/>
+    <w:unhideWhenUsed/>
+    <w:qFormat/>
+    <w:rsid w:val="00306626"/>
+    <w:pPr>
+      <w:keepNext/>
+      <w:keepLines/>
+      <w:spacing w:before="240" w:after="240"/>
+      <w:outlineLvl w:val="3"/>
+    </w:pPr>
+    <w:rPr>
+      <w:rFonts w:eastAsiaTheme="majorEastAsia" w:cstheme="majorBidi"/>
+      <w:i/>
+      <w:iCs/>
+    </w:rPr>
+  </w:style>
+  <w:style w:type="paragraph" w:styleId="Heading5">
+    <w:name w:val="heading 5"/>
+    <w:basedOn w:val="Normal"/>
+    <w:next w:val="Normal"/>
+    <w:link w:val="Heading5Char"/>
+    <w:uiPriority w:val="9"/>
+    <w:unhideWhenUsed/>
+    <w:qFormat/>
+    <w:rsid w:val="009B0AAB"/>
+    <w:pPr>
+      <w:keepNext/>
+      <w:keepLines/>
+      <w:spacing w:before="240" w:after="180"/>
+      <w:outlineLvl w:val="4"/>
+    </w:pPr>
+    <w:rPr>
+      <w:rFonts w:ascii="Calibri" w:eastAsiaTheme="majorEastAsia" w:hAnsi="Calibri" w:cstheme="majorBidi"/>
+      <w:b/>
+    </w:rPr>
+  </w:style>
   <w:style w:type="character" w:default="1" w:styleId="DefaultParagraphFont">
     <w:name w:val="Default Paragraph Font"/>
+    <w:uiPriority w:val="1"/>
+    <w:semiHidden/>
+    <w:unhideWhenUsed/>
   </w:style>
   <w:style w:type="table" w:default="1" w:styleId="TableNormal">
     <w:name w:val="Normal Table"/>
+    <w:uiPriority w:val="99"/>
+    <w:semiHidden/>
+    <w:unhideWhenUsed/>
     <w:tblPr>
       <w:tblInd w:w="0" w:type="dxa"/>
       <w:tblCellMar>
@@ -1383,6 +3361,9 @@
   </w:style>
   <w:style w:type="numbering" w:default="1" w:styleId="NoList">
     <w:name w:val="No List"/>
+    <w:uiPriority w:val="99"/>
+    <w:semiHidden/>
+    <w:unhideWhenUsed/>
   </w:style>
   <w:style w:type="character" w:customStyle="1" w:styleId="Style6pt">
     <w:name w:val="Style 6 pt"/>
@@ -1777,6 +3758,76 @@
     <w:rsid w:val="000B6185"/>
     <w:rPr>
       <w:rFonts w:ascii="Tahoma" w:hAnsi="Tahoma"/>
+      <w:szCs w:val="26"/>
+    </w:rPr>
+  </w:style>
+  <w:style w:type="character" w:customStyle="1" w:styleId="Heading2Char">
+    <w:name w:val="Heading 2 Char"/>
+    <w:link w:val="Heading2"/>
+    <w:rsid w:val="00E807CB"/>
+    <w:rPr>
+      <w:rFonts w:ascii="Arial" w:hAnsi="Arial" w:cs="Arial"/>
+      <w:b/>
+      <w:bCs/>
+      <w:iCs/>
+      <w:sz w:val="36"/>
+      <w:szCs w:val="28"/>
+    </w:rPr>
+  </w:style>
+  <w:style w:type="character" w:customStyle="1" w:styleId="Heading4Char">
+    <w:name w:val="Heading 4 Char"/>
+    <w:basedOn w:val="DefaultParagraphFont"/>
+    <w:link w:val="Heading4"/>
+    <w:uiPriority w:val="9"/>
+    <w:rsid w:val="00306626"/>
+    <w:rPr>
+      <w:rFonts w:ascii="Tahoma" w:eastAsiaTheme="majorEastAsia" w:hAnsi="Tahoma" w:cstheme="majorBidi"/>
+      <w:i/>
+      <w:iCs/>
+      <w:szCs w:val="26"/>
+    </w:rPr>
+  </w:style>
+  <w:style w:type="paragraph" w:customStyle="1" w:styleId="Picture">
+    <w:name w:val="Picture"/>
+    <w:basedOn w:val="Normal"/>
+    <w:rsid w:val="0034224A"/>
+    <w:pPr>
+      <w:ind w:left="0"/>
+      <w:jc w:val="center"/>
+    </w:pPr>
+    <w:rPr>
+      <w:rFonts w:ascii="Book Antiqua" w:hAnsi="Book Antiqua"/>
+      <w:i/>
+      <w:iCs/>
+      <w:color w:val="C0C0C0"/>
+      <w:sz w:val="22"/>
+      <w:szCs w:val="24"/>
+    </w:rPr>
+  </w:style>
+  <w:style w:type="paragraph" w:customStyle="1" w:styleId="AlineaSeparator">
+    <w:name w:val="Alinea Separator"/>
+    <w:basedOn w:val="Normal"/>
+    <w:rsid w:val="0034224A"/>
+    <w:pPr>
+      <w:ind w:left="0"/>
+      <w:jc w:val="both"/>
+    </w:pPr>
+    <w:rPr>
+      <w:rFonts w:ascii="Book Antiqua" w:hAnsi="Book Antiqua"/>
+      <w:color w:val="C0C0C0"/>
+      <w:sz w:val="16"/>
+      <w:szCs w:val="24"/>
+    </w:rPr>
+  </w:style>
+  <w:style w:type="character" w:customStyle="1" w:styleId="Heading5Char">
+    <w:name w:val="Heading 5 Char"/>
+    <w:basedOn w:val="DefaultParagraphFont"/>
+    <w:link w:val="Heading5"/>
+    <w:uiPriority w:val="9"/>
+    <w:rsid w:val="009B0AAB"/>
+    <w:rPr>
+      <w:rFonts w:ascii="Calibri" w:eastAsiaTheme="majorEastAsia" w:hAnsi="Calibri" w:cstheme="majorBidi"/>
+      <w:b/>
       <w:szCs w:val="26"/>
     </w:rPr>
   </w:style>

</xml_diff>